<commit_message>
fixed bug in uploading files with no .txt
</commit_message>
<xml_diff>
--- a/src/output.docx
+++ b/src/output.docx
@@ -38,7 +38,7 @@
           <w:p>
             <w:pPr/>
             <w:r>
-              <w:t>TC01_PrivacyPolicyAcceptance</w:t>
+              <w:t>TC02</w:t>
             </w:r>
           </w:p>
         </w:tc>
@@ -110,7 +110,7 @@
           <w:p>
             <w:pPr/>
             <w:r>
-              <w:t>Acceptance of Privacy Policy</w:t>
+              <w:t>Add invalid personal reference</w:t>
             </w:r>
           </w:p>
         </w:tc>
@@ -182,7 +182,7 @@
           <w:p>
             <w:pPr/>
             <w:r>
-              <w:t>Validating that the user can proceed with the application after accepting the Privacy Policy.</w:t>
+              <w:t>Verify that the system prevents the addition of an invalid personal reference and displays an appropriate message.</w:t>
             </w:r>
           </w:p>
         </w:tc>
@@ -315,7 +315,7 @@
           <w:p>
             <w:pPr/>
             <w:r>
-              <w:t>Requirements</w:t>
+              <w:t>Requirement</w:t>
             </w:r>
           </w:p>
         </w:tc>
@@ -326,7 +326,7 @@
           <w:p>
             <w:pPr/>
             <w:r>
-              <w:t>REQ-UCC06-010 Privacy policy consent</w:t>
+              <w:t>REQ-UCC07-010 Add personal reference</w:t>
             </w:r>
           </w:p>
         </w:tc>
@@ -386,17 +386,15 @@
         <w:tblLook w:firstColumn="1" w:firstRow="1" w:lastColumn="0" w:lastRow="0" w:noHBand="0" w:noVBand="1" w:val="04A0"/>
       </w:tblPr>
       <w:tblGrid>
-        <w:gridCol w:w="1440"/>
-        <w:gridCol w:w="1440"/>
-        <w:gridCol w:w="1440"/>
-        <w:gridCol w:w="1440"/>
-        <w:gridCol w:w="1440"/>
-        <w:gridCol w:w="1440"/>
+        <w:gridCol w:w="2160"/>
+        <w:gridCol w:w="2160"/>
+        <w:gridCol w:w="2160"/>
+        <w:gridCol w:w="2160"/>
       </w:tblGrid>
       <w:tr>
         <w:tc>
           <w:tcPr>
-            <w:tcW w:type="dxa" w:w="1440"/>
+            <w:tcW w:type="dxa" w:w="2160"/>
           </w:tcPr>
           <w:p>
             <w:pPr/>
@@ -407,7 +405,7 @@
         </w:tc>
         <w:tc>
           <w:tcPr>
-            <w:tcW w:type="dxa" w:w="1440"/>
+            <w:tcW w:type="dxa" w:w="2160"/>
           </w:tcPr>
           <w:p>
             <w:pPr/>
@@ -418,25 +416,13 @@
         </w:tc>
         <w:tc>
           <w:tcPr>
-            <w:tcW w:type="dxa" w:w="1440"/>
+            <w:tcW w:type="dxa" w:w="2160"/>
           </w:tcPr>
           <w:p/>
         </w:tc>
         <w:tc>
           <w:tcPr>
-            <w:tcW w:type="dxa" w:w="1440"/>
-          </w:tcPr>
-          <w:p/>
-        </w:tc>
-        <w:tc>
-          <w:tcPr>
-            <w:tcW w:type="dxa" w:w="1440"/>
-          </w:tcPr>
-          <w:p/>
-        </w:tc>
-        <w:tc>
-          <w:tcPr>
-            <w:tcW w:type="dxa" w:w="1440"/>
+            <w:tcW w:type="dxa" w:w="2160"/>
           </w:tcPr>
           <w:p/>
         </w:tc>
@@ -444,95 +430,35 @@
       <w:tr>
         <w:tc>
           <w:tcPr>
-            <w:tcW w:type="dxa" w:w="1440"/>
+            <w:tcW w:type="dxa" w:w="2160"/>
           </w:tcPr>
           <w:p>
             <w:pPr/>
             <w:r>
-              <w:t>On application start or resume, the Privacy Policy modal is displayed.</w:t>
+              <w:t>Enter an invalid personal reference 'Ref#123'.</w:t>
             </w:r>
           </w:p>
         </w:tc>
         <w:tc>
           <w:tcPr>
-            <w:tcW w:type="dxa" w:w="1440"/>
+            <w:tcW w:type="dxa" w:w="2160"/>
           </w:tcPr>
           <w:p>
             <w:pPr/>
             <w:r>
-              <w:t>The Privacy Policy modal with content, review, and accept options is visible to the user.</w:t>
+              <w:t>The system displays a tooltip message: "References should consist of up to 30 alphanumeric characters, using the Roman alphabet: a-z, A-Z, 0-9. The following symbols shall also be accepted: . - _ / \ Do not use spaces."</w:t>
             </w:r>
           </w:p>
         </w:tc>
         <w:tc>
           <w:tcPr>
-            <w:tcW w:type="dxa" w:w="1440"/>
+            <w:tcW w:type="dxa" w:w="2160"/>
           </w:tcPr>
           <w:p/>
         </w:tc>
         <w:tc>
           <w:tcPr>
-            <w:tcW w:type="dxa" w:w="1440"/>
-          </w:tcPr>
-          <w:p/>
-        </w:tc>
-        <w:tc>
-          <w:tcPr>
-            <w:tcW w:type="dxa" w:w="1440"/>
-          </w:tcPr>
-          <w:p/>
-        </w:tc>
-        <w:tc>
-          <w:tcPr>
-            <w:tcW w:type="dxa" w:w="1440"/>
-          </w:tcPr>
-          <w:p/>
-        </w:tc>
-      </w:tr>
-      <w:tr>
-        <w:tc>
-          <w:tcPr>
-            <w:tcW w:type="dxa" w:w="1440"/>
-          </w:tcPr>
-          <w:p>
-            <w:pPr/>
-            <w:r>
-              <w:t>User clicks on 'Accept and Close' button.</w:t>
-            </w:r>
-          </w:p>
-        </w:tc>
-        <w:tc>
-          <w:tcPr>
-            <w:tcW w:type="dxa" w:w="1440"/>
-          </w:tcPr>
-          <w:p>
-            <w:pPr/>
-            <w:r>
-              <w:t>User can proceed with the current application, and the system records the consent with a timestamp.</w:t>
-            </w:r>
-          </w:p>
-        </w:tc>
-        <w:tc>
-          <w:tcPr>
-            <w:tcW w:type="dxa" w:w="1440"/>
-          </w:tcPr>
-          <w:p/>
-        </w:tc>
-        <w:tc>
-          <w:tcPr>
-            <w:tcW w:type="dxa" w:w="1440"/>
-          </w:tcPr>
-          <w:p/>
-        </w:tc>
-        <w:tc>
-          <w:tcPr>
-            <w:tcW w:type="dxa" w:w="1440"/>
-          </w:tcPr>
-          <w:p/>
-        </w:tc>
-        <w:tc>
-          <w:tcPr>
-            <w:tcW w:type="dxa" w:w="1440"/>
+            <w:tcW w:type="dxa" w:w="2160"/>
           </w:tcPr>
           <w:p/>
         </w:tc>
@@ -574,7 +500,7 @@
           <w:p>
             <w:pPr/>
             <w:r>
-              <w:t>TC02_PrivacyPolicyRejection</w:t>
+              <w:t>TC03</w:t>
             </w:r>
           </w:p>
         </w:tc>
@@ -646,7 +572,7 @@
           <w:p>
             <w:pPr/>
             <w:r>
-              <w:t>Rejection of Privacy Policy</w:t>
+              <w:t>Edit personal reference</w:t>
             </w:r>
           </w:p>
         </w:tc>
@@ -718,7 +644,7 @@
           <w:p>
             <w:pPr/>
             <w:r>
-              <w:t>Validating that the user cannot proceed with the application without accepting the Privacy Policy.</w:t>
+              <w:t>Verify that the user can edit an existing personal reference.</w:t>
             </w:r>
           </w:p>
         </w:tc>
@@ -790,7 +716,7 @@
           <w:p>
             <w:pPr/>
             <w:r>
-              <w:t>The user has accessed an FO form.</w:t>
+              <w:t>A valid personal reference is already added.</w:t>
             </w:r>
           </w:p>
         </w:tc>
@@ -851,7 +777,7 @@
           <w:p>
             <w:pPr/>
             <w:r>
-              <w:t>Requirements</w:t>
+              <w:t>Requirement</w:t>
             </w:r>
           </w:p>
         </w:tc>
@@ -862,7 +788,7 @@
           <w:p>
             <w:pPr/>
             <w:r>
-              <w:t>REQ-UCC06-010 Privacy policy consent</w:t>
+              <w:t>REQ-UCC07-010 Add personal reference</w:t>
             </w:r>
           </w:p>
         </w:tc>
@@ -922,17 +848,15 @@
         <w:tblLook w:firstColumn="1" w:firstRow="1" w:lastColumn="0" w:lastRow="0" w:noHBand="0" w:noVBand="1" w:val="04A0"/>
       </w:tblPr>
       <w:tblGrid>
-        <w:gridCol w:w="1440"/>
-        <w:gridCol w:w="1440"/>
-        <w:gridCol w:w="1440"/>
-        <w:gridCol w:w="1440"/>
-        <w:gridCol w:w="1440"/>
-        <w:gridCol w:w="1440"/>
+        <w:gridCol w:w="2160"/>
+        <w:gridCol w:w="2160"/>
+        <w:gridCol w:w="2160"/>
+        <w:gridCol w:w="2160"/>
       </w:tblGrid>
       <w:tr>
         <w:tc>
           <w:tcPr>
-            <w:tcW w:type="dxa" w:w="1440"/>
+            <w:tcW w:type="dxa" w:w="2160"/>
           </w:tcPr>
           <w:p>
             <w:pPr/>
@@ -943,7 +867,7 @@
         </w:tc>
         <w:tc>
           <w:tcPr>
-            <w:tcW w:type="dxa" w:w="1440"/>
+            <w:tcW w:type="dxa" w:w="2160"/>
           </w:tcPr>
           <w:p>
             <w:pPr/>
@@ -954,25 +878,13 @@
         </w:tc>
         <w:tc>
           <w:tcPr>
-            <w:tcW w:type="dxa" w:w="1440"/>
+            <w:tcW w:type="dxa" w:w="2160"/>
           </w:tcPr>
           <w:p/>
         </w:tc>
         <w:tc>
           <w:tcPr>
-            <w:tcW w:type="dxa" w:w="1440"/>
-          </w:tcPr>
-          <w:p/>
-        </w:tc>
-        <w:tc>
-          <w:tcPr>
-            <w:tcW w:type="dxa" w:w="1440"/>
-          </w:tcPr>
-          <w:p/>
-        </w:tc>
-        <w:tc>
-          <w:tcPr>
-            <w:tcW w:type="dxa" w:w="1440"/>
+            <w:tcW w:type="dxa" w:w="2160"/>
           </w:tcPr>
           <w:p/>
         </w:tc>
@@ -980,95 +892,35 @@
       <w:tr>
         <w:tc>
           <w:tcPr>
-            <w:tcW w:type="dxa" w:w="1440"/>
+            <w:tcW w:type="dxa" w:w="2160"/>
           </w:tcPr>
           <w:p>
             <w:pPr/>
             <w:r>
-              <w:t>On application start or resume, the Privacy Policy modal is displayed.</w:t>
+              <w:t>Edit the existing personal reference to 'NewRef123-XYZ'.</w:t>
             </w:r>
           </w:p>
         </w:tc>
         <w:tc>
           <w:tcPr>
-            <w:tcW w:type="dxa" w:w="1440"/>
+            <w:tcW w:type="dxa" w:w="2160"/>
           </w:tcPr>
           <w:p>
             <w:pPr/>
             <w:r>
-              <w:t>The Privacy Policy modal with content, review, and accept options is visible to the user.</w:t>
+              <w:t>The personal reference is updated successfully, and the system displays it in edit mode.</w:t>
             </w:r>
           </w:p>
         </w:tc>
         <w:tc>
           <w:tcPr>
-            <w:tcW w:type="dxa" w:w="1440"/>
+            <w:tcW w:type="dxa" w:w="2160"/>
           </w:tcPr>
           <w:p/>
         </w:tc>
         <w:tc>
           <w:tcPr>
-            <w:tcW w:type="dxa" w:w="1440"/>
-          </w:tcPr>
-          <w:p/>
-        </w:tc>
-        <w:tc>
-          <w:tcPr>
-            <w:tcW w:type="dxa" w:w="1440"/>
-          </w:tcPr>
-          <w:p/>
-        </w:tc>
-        <w:tc>
-          <w:tcPr>
-            <w:tcW w:type="dxa" w:w="1440"/>
-          </w:tcPr>
-          <w:p/>
-        </w:tc>
-      </w:tr>
-      <w:tr>
-        <w:tc>
-          <w:tcPr>
-            <w:tcW w:type="dxa" w:w="1440"/>
-          </w:tcPr>
-          <w:p>
-            <w:pPr/>
-            <w:r>
-              <w:t>User attempts to proceed without clicking on 'Accept and Close' button.</w:t>
-            </w:r>
-          </w:p>
-        </w:tc>
-        <w:tc>
-          <w:tcPr>
-            <w:tcW w:type="dxa" w:w="1440"/>
-          </w:tcPr>
-          <w:p>
-            <w:pPr/>
-            <w:r>
-              <w:t>User cannot proceed with the current application and remains on the initial step.</w:t>
-            </w:r>
-          </w:p>
-        </w:tc>
-        <w:tc>
-          <w:tcPr>
-            <w:tcW w:type="dxa" w:w="1440"/>
-          </w:tcPr>
-          <w:p/>
-        </w:tc>
-        <w:tc>
-          <w:tcPr>
-            <w:tcW w:type="dxa" w:w="1440"/>
-          </w:tcPr>
-          <w:p/>
-        </w:tc>
-        <w:tc>
-          <w:tcPr>
-            <w:tcW w:type="dxa" w:w="1440"/>
-          </w:tcPr>
-          <w:p/>
-        </w:tc>
-        <w:tc>
-          <w:tcPr>
-            <w:tcW w:type="dxa" w:w="1440"/>
+            <w:tcW w:type="dxa" w:w="2160"/>
           </w:tcPr>
           <w:p/>
         </w:tc>
@@ -1110,7 +962,7 @@
           <w:p>
             <w:pPr/>
             <w:r>
-              <w:t>TC03_CookiesPolicyAcceptance</w:t>
+              <w:t>TC04</w:t>
             </w:r>
           </w:p>
         </w:tc>
@@ -1182,7 +1034,7 @@
           <w:p>
             <w:pPr/>
             <w:r>
-              <w:t>Acceptance of Cookies Policy</w:t>
+              <w:t>Remove personal reference</w:t>
             </w:r>
           </w:p>
         </w:tc>
@@ -1254,7 +1106,7 @@
           <w:p>
             <w:pPr/>
             <w:r>
-              <w:t>Validating that the user can proceed with the application after allowing system cookies.</w:t>
+              <w:t>Verify that the user can remove an existing personal reference.</w:t>
             </w:r>
           </w:p>
         </w:tc>
@@ -1326,7 +1178,7 @@
           <w:p>
             <w:pPr/>
             <w:r>
-              <w:t>The user has accessed an FO form.</w:t>
+              <w:t>A valid personal reference is already added.</w:t>
             </w:r>
           </w:p>
         </w:tc>
@@ -1387,7 +1239,7 @@
           <w:p>
             <w:pPr/>
             <w:r>
-              <w:t>Requirements</w:t>
+              <w:t>Requirement</w:t>
             </w:r>
           </w:p>
         </w:tc>
@@ -1398,7 +1250,7 @@
           <w:p>
             <w:pPr/>
             <w:r>
-              <w:t>REQ-UCC06-020 Cookies policy</w:t>
+              <w:t>REQ-UCC07-010 Add personal reference</w:t>
             </w:r>
           </w:p>
         </w:tc>
@@ -1458,17 +1310,15 @@
         <w:tblLook w:firstColumn="1" w:firstRow="1" w:lastColumn="0" w:lastRow="0" w:noHBand="0" w:noVBand="1" w:val="04A0"/>
       </w:tblPr>
       <w:tblGrid>
-        <w:gridCol w:w="1440"/>
-        <w:gridCol w:w="1440"/>
-        <w:gridCol w:w="1440"/>
-        <w:gridCol w:w="1440"/>
-        <w:gridCol w:w="1440"/>
-        <w:gridCol w:w="1440"/>
+        <w:gridCol w:w="2160"/>
+        <w:gridCol w:w="2160"/>
+        <w:gridCol w:w="2160"/>
+        <w:gridCol w:w="2160"/>
       </w:tblGrid>
       <w:tr>
         <w:tc>
           <w:tcPr>
-            <w:tcW w:type="dxa" w:w="1440"/>
+            <w:tcW w:type="dxa" w:w="2160"/>
           </w:tcPr>
           <w:p>
             <w:pPr/>
@@ -1479,7 +1329,7 @@
         </w:tc>
         <w:tc>
           <w:tcPr>
-            <w:tcW w:type="dxa" w:w="1440"/>
+            <w:tcW w:type="dxa" w:w="2160"/>
           </w:tcPr>
           <w:p>
             <w:pPr/>
@@ -1490,25 +1340,13 @@
         </w:tc>
         <w:tc>
           <w:tcPr>
-            <w:tcW w:type="dxa" w:w="1440"/>
+            <w:tcW w:type="dxa" w:w="2160"/>
           </w:tcPr>
           <w:p/>
         </w:tc>
         <w:tc>
           <w:tcPr>
-            <w:tcW w:type="dxa" w:w="1440"/>
-          </w:tcPr>
-          <w:p/>
-        </w:tc>
-        <w:tc>
-          <w:tcPr>
-            <w:tcW w:type="dxa" w:w="1440"/>
-          </w:tcPr>
-          <w:p/>
-        </w:tc>
-        <w:tc>
-          <w:tcPr>
-            <w:tcW w:type="dxa" w:w="1440"/>
+            <w:tcW w:type="dxa" w:w="2160"/>
           </w:tcPr>
           <w:p/>
         </w:tc>
@@ -1516,631 +1354,35 @@
       <w:tr>
         <w:tc>
           <w:tcPr>
-            <w:tcW w:type="dxa" w:w="1440"/>
+            <w:tcW w:type="dxa" w:w="2160"/>
           </w:tcPr>
           <w:p>
             <w:pPr/>
             <w:r>
-              <w:t>On application start or resume, the Cookies Policy overlay is displayed.</w:t>
+              <w:t>Remove the existing personal reference.</w:t>
             </w:r>
           </w:p>
         </w:tc>
         <w:tc>
           <w:tcPr>
-            <w:tcW w:type="dxa" w:w="1440"/>
+            <w:tcW w:type="dxa" w:w="2160"/>
           </w:tcPr>
           <w:p>
             <w:pPr/>
             <w:r>
-              <w:t>The Cookies Policy overlay with content and allow option is visible to the user.</w:t>
+              <w:t>The personal reference is removed successfully, and the field is cleared.</w:t>
             </w:r>
           </w:p>
         </w:tc>
         <w:tc>
           <w:tcPr>
-            <w:tcW w:type="dxa" w:w="1440"/>
+            <w:tcW w:type="dxa" w:w="2160"/>
           </w:tcPr>
           <w:p/>
         </w:tc>
         <w:tc>
           <w:tcPr>
-            <w:tcW w:type="dxa" w:w="1440"/>
-          </w:tcPr>
-          <w:p/>
-        </w:tc>
-        <w:tc>
-          <w:tcPr>
-            <w:tcW w:type="dxa" w:w="1440"/>
-          </w:tcPr>
-          <w:p/>
-        </w:tc>
-        <w:tc>
-          <w:tcPr>
-            <w:tcW w:type="dxa" w:w="1440"/>
-          </w:tcPr>
-          <w:p/>
-        </w:tc>
-      </w:tr>
-      <w:tr>
-        <w:tc>
-          <w:tcPr>
-            <w:tcW w:type="dxa" w:w="1440"/>
-          </w:tcPr>
-          <w:p>
-            <w:pPr/>
-            <w:r>
-              <w:t>User clicks on 'Allow cookies' option.</w:t>
-            </w:r>
-          </w:p>
-        </w:tc>
-        <w:tc>
-          <w:tcPr>
-            <w:tcW w:type="dxa" w:w="1440"/>
-          </w:tcPr>
-          <w:p>
-            <w:pPr/>
-            <w:r>
-              <w:t>User can proceed with the current application, and the system records the consent with a timestamp.</w:t>
-            </w:r>
-          </w:p>
-        </w:tc>
-        <w:tc>
-          <w:tcPr>
-            <w:tcW w:type="dxa" w:w="1440"/>
-          </w:tcPr>
-          <w:p/>
-        </w:tc>
-        <w:tc>
-          <w:tcPr>
-            <w:tcW w:type="dxa" w:w="1440"/>
-          </w:tcPr>
-          <w:p/>
-        </w:tc>
-        <w:tc>
-          <w:tcPr>
-            <w:tcW w:type="dxa" w:w="1440"/>
-          </w:tcPr>
-          <w:p/>
-        </w:tc>
-        <w:tc>
-          <w:tcPr>
-            <w:tcW w:type="dxa" w:w="1440"/>
-          </w:tcPr>
-          <w:p/>
-        </w:tc>
-      </w:tr>
-    </w:tbl>
-    <w:tbl>
-      <w:tblPr>
-        <w:tblW w:type="auto" w:w="0"/>
-        <w:tblLook w:firstColumn="1" w:firstRow="1" w:lastColumn="0" w:lastRow="0" w:noHBand="0" w:noVBand="1" w:val="04A0"/>
-      </w:tblPr>
-      <w:tblGrid>
-        <w:gridCol w:w="864"/>
-        <w:gridCol w:w="864"/>
-        <w:gridCol w:w="864"/>
-        <w:gridCol w:w="864"/>
-        <w:gridCol w:w="864"/>
-        <w:gridCol w:w="864"/>
-        <w:gridCol w:w="864"/>
-        <w:gridCol w:w="864"/>
-        <w:gridCol w:w="864"/>
-        <w:gridCol w:w="864"/>
-      </w:tblGrid>
-      <w:tr>
-        <w:tc>
-          <w:tcPr>
-            <w:tcW w:type="dxa" w:w="864"/>
-          </w:tcPr>
-          <w:p>
-            <w:pPr/>
-            <w:r>
-              <w:t>Test Case</w:t>
-            </w:r>
-          </w:p>
-        </w:tc>
-        <w:tc>
-          <w:tcPr>
-            <w:tcW w:type="dxa" w:w="864"/>
-          </w:tcPr>
-          <w:p>
-            <w:pPr/>
-            <w:r>
-              <w:t>TC04_CookiesPolicyRejection</w:t>
-            </w:r>
-          </w:p>
-        </w:tc>
-        <w:tc>
-          <w:tcPr>
-            <w:tcW w:type="dxa" w:w="864"/>
-          </w:tcPr>
-          <w:p/>
-        </w:tc>
-        <w:tc>
-          <w:tcPr>
-            <w:tcW w:type="dxa" w:w="864"/>
-          </w:tcPr>
-          <w:p/>
-        </w:tc>
-        <w:tc>
-          <w:tcPr>
-            <w:tcW w:type="dxa" w:w="864"/>
-          </w:tcPr>
-          <w:p/>
-        </w:tc>
-        <w:tc>
-          <w:tcPr>
-            <w:tcW w:type="dxa" w:w="864"/>
-          </w:tcPr>
-          <w:p/>
-        </w:tc>
-        <w:tc>
-          <w:tcPr>
-            <w:tcW w:type="dxa" w:w="864"/>
-          </w:tcPr>
-          <w:p/>
-        </w:tc>
-        <w:tc>
-          <w:tcPr>
-            <w:tcW w:type="dxa" w:w="864"/>
-          </w:tcPr>
-          <w:p/>
-        </w:tc>
-        <w:tc>
-          <w:tcPr>
-            <w:tcW w:type="dxa" w:w="864"/>
-          </w:tcPr>
-          <w:p/>
-        </w:tc>
-        <w:tc>
-          <w:tcPr>
-            <w:tcW w:type="dxa" w:w="864"/>
-          </w:tcPr>
-          <w:p/>
-        </w:tc>
-      </w:tr>
-      <w:tr>
-        <w:tc>
-          <w:tcPr>
-            <w:tcW w:type="dxa" w:w="864"/>
-          </w:tcPr>
-          <w:p>
-            <w:pPr/>
-            <w:r>
-              <w:t>Title</w:t>
-            </w:r>
-          </w:p>
-        </w:tc>
-        <w:tc>
-          <w:tcPr>
-            <w:tcW w:type="dxa" w:w="864"/>
-          </w:tcPr>
-          <w:p>
-            <w:pPr/>
-            <w:r>
-              <w:t>Rejection of Cookies Policy</w:t>
-            </w:r>
-          </w:p>
-        </w:tc>
-        <w:tc>
-          <w:tcPr>
-            <w:tcW w:type="dxa" w:w="864"/>
-          </w:tcPr>
-          <w:p/>
-        </w:tc>
-        <w:tc>
-          <w:tcPr>
-            <w:tcW w:type="dxa" w:w="864"/>
-          </w:tcPr>
-          <w:p/>
-        </w:tc>
-        <w:tc>
-          <w:tcPr>
-            <w:tcW w:type="dxa" w:w="864"/>
-          </w:tcPr>
-          <w:p/>
-        </w:tc>
-        <w:tc>
-          <w:tcPr>
-            <w:tcW w:type="dxa" w:w="864"/>
-          </w:tcPr>
-          <w:p/>
-        </w:tc>
-        <w:tc>
-          <w:tcPr>
-            <w:tcW w:type="dxa" w:w="864"/>
-          </w:tcPr>
-          <w:p/>
-        </w:tc>
-        <w:tc>
-          <w:tcPr>
-            <w:tcW w:type="dxa" w:w="864"/>
-          </w:tcPr>
-          <w:p/>
-        </w:tc>
-        <w:tc>
-          <w:tcPr>
-            <w:tcW w:type="dxa" w:w="864"/>
-          </w:tcPr>
-          <w:p/>
-        </w:tc>
-        <w:tc>
-          <w:tcPr>
-            <w:tcW w:type="dxa" w:w="864"/>
-          </w:tcPr>
-          <w:p/>
-        </w:tc>
-      </w:tr>
-      <w:tr>
-        <w:tc>
-          <w:tcPr>
-            <w:tcW w:type="dxa" w:w="864"/>
-          </w:tcPr>
-          <w:p>
-            <w:pPr/>
-            <w:r>
-              <w:t>Description</w:t>
-            </w:r>
-          </w:p>
-        </w:tc>
-        <w:tc>
-          <w:tcPr>
-            <w:tcW w:type="dxa" w:w="864"/>
-          </w:tcPr>
-          <w:p>
-            <w:pPr/>
-            <w:r>
-              <w:t>Validating that the user cannot proceed with the application without allowing system cookies.</w:t>
-            </w:r>
-          </w:p>
-        </w:tc>
-        <w:tc>
-          <w:tcPr>
-            <w:tcW w:type="dxa" w:w="864"/>
-          </w:tcPr>
-          <w:p/>
-        </w:tc>
-        <w:tc>
-          <w:tcPr>
-            <w:tcW w:type="dxa" w:w="864"/>
-          </w:tcPr>
-          <w:p/>
-        </w:tc>
-        <w:tc>
-          <w:tcPr>
-            <w:tcW w:type="dxa" w:w="864"/>
-          </w:tcPr>
-          <w:p/>
-        </w:tc>
-        <w:tc>
-          <w:tcPr>
-            <w:tcW w:type="dxa" w:w="864"/>
-          </w:tcPr>
-          <w:p/>
-        </w:tc>
-        <w:tc>
-          <w:tcPr>
-            <w:tcW w:type="dxa" w:w="864"/>
-          </w:tcPr>
-          <w:p/>
-        </w:tc>
-        <w:tc>
-          <w:tcPr>
-            <w:tcW w:type="dxa" w:w="864"/>
-          </w:tcPr>
-          <w:p/>
-        </w:tc>
-        <w:tc>
-          <w:tcPr>
-            <w:tcW w:type="dxa" w:w="864"/>
-          </w:tcPr>
-          <w:p/>
-        </w:tc>
-        <w:tc>
-          <w:tcPr>
-            <w:tcW w:type="dxa" w:w="864"/>
-          </w:tcPr>
-          <w:p/>
-        </w:tc>
-      </w:tr>
-      <w:tr>
-        <w:tc>
-          <w:tcPr>
-            <w:tcW w:type="dxa" w:w="864"/>
-          </w:tcPr>
-          <w:p>
-            <w:pPr/>
-            <w:r>
-              <w:t>Pre-Conditions</w:t>
-            </w:r>
-          </w:p>
-        </w:tc>
-        <w:tc>
-          <w:tcPr>
-            <w:tcW w:type="dxa" w:w="864"/>
-          </w:tcPr>
-          <w:p>
-            <w:pPr/>
-            <w:r>
-              <w:t>The user has accessed an FO form.</w:t>
-            </w:r>
-          </w:p>
-        </w:tc>
-        <w:tc>
-          <w:tcPr>
-            <w:tcW w:type="dxa" w:w="864"/>
-          </w:tcPr>
-          <w:p/>
-        </w:tc>
-        <w:tc>
-          <w:tcPr>
-            <w:tcW w:type="dxa" w:w="864"/>
-          </w:tcPr>
-          <w:p/>
-        </w:tc>
-        <w:tc>
-          <w:tcPr>
-            <w:tcW w:type="dxa" w:w="864"/>
-          </w:tcPr>
-          <w:p/>
-        </w:tc>
-        <w:tc>
-          <w:tcPr>
-            <w:tcW w:type="dxa" w:w="864"/>
-          </w:tcPr>
-          <w:p/>
-        </w:tc>
-        <w:tc>
-          <w:tcPr>
-            <w:tcW w:type="dxa" w:w="864"/>
-          </w:tcPr>
-          <w:p/>
-        </w:tc>
-        <w:tc>
-          <w:tcPr>
-            <w:tcW w:type="dxa" w:w="864"/>
-          </w:tcPr>
-          <w:p/>
-        </w:tc>
-        <w:tc>
-          <w:tcPr>
-            <w:tcW w:type="dxa" w:w="864"/>
-          </w:tcPr>
-          <w:p/>
-        </w:tc>
-        <w:tc>
-          <w:tcPr>
-            <w:tcW w:type="dxa" w:w="864"/>
-          </w:tcPr>
-          <w:p/>
-        </w:tc>
-      </w:tr>
-      <w:tr>
-        <w:tc>
-          <w:tcPr>
-            <w:tcW w:type="dxa" w:w="864"/>
-          </w:tcPr>
-          <w:p>
-            <w:pPr/>
-            <w:r>
-              <w:t>Requirements</w:t>
-            </w:r>
-          </w:p>
-        </w:tc>
-        <w:tc>
-          <w:tcPr>
-            <w:tcW w:type="dxa" w:w="864"/>
-          </w:tcPr>
-          <w:p>
-            <w:pPr/>
-            <w:r>
-              <w:t>REQ-UCC06-020 Cookies policy</w:t>
-            </w:r>
-          </w:p>
-        </w:tc>
-        <w:tc>
-          <w:tcPr>
-            <w:tcW w:type="dxa" w:w="864"/>
-          </w:tcPr>
-          <w:p/>
-        </w:tc>
-        <w:tc>
-          <w:tcPr>
-            <w:tcW w:type="dxa" w:w="864"/>
-          </w:tcPr>
-          <w:p/>
-        </w:tc>
-        <w:tc>
-          <w:tcPr>
-            <w:tcW w:type="dxa" w:w="864"/>
-          </w:tcPr>
-          <w:p/>
-        </w:tc>
-        <w:tc>
-          <w:tcPr>
-            <w:tcW w:type="dxa" w:w="864"/>
-          </w:tcPr>
-          <w:p/>
-        </w:tc>
-        <w:tc>
-          <w:tcPr>
-            <w:tcW w:type="dxa" w:w="864"/>
-          </w:tcPr>
-          <w:p/>
-        </w:tc>
-        <w:tc>
-          <w:tcPr>
-            <w:tcW w:type="dxa" w:w="864"/>
-          </w:tcPr>
-          <w:p/>
-        </w:tc>
-        <w:tc>
-          <w:tcPr>
-            <w:tcW w:type="dxa" w:w="864"/>
-          </w:tcPr>
-          <w:p/>
-        </w:tc>
-        <w:tc>
-          <w:tcPr>
-            <w:tcW w:type="dxa" w:w="864"/>
-          </w:tcPr>
-          <w:p/>
-        </w:tc>
-      </w:tr>
-    </w:tbl>
-    <w:tbl>
-      <w:tblPr>
-        <w:tblW w:type="auto" w:w="0"/>
-        <w:tblLook w:firstColumn="1" w:firstRow="1" w:lastColumn="0" w:lastRow="0" w:noHBand="0" w:noVBand="1" w:val="04A0"/>
-      </w:tblPr>
-      <w:tblGrid>
-        <w:gridCol w:w="1440"/>
-        <w:gridCol w:w="1440"/>
-        <w:gridCol w:w="1440"/>
-        <w:gridCol w:w="1440"/>
-        <w:gridCol w:w="1440"/>
-        <w:gridCol w:w="1440"/>
-      </w:tblGrid>
-      <w:tr>
-        <w:tc>
-          <w:tcPr>
-            <w:tcW w:type="dxa" w:w="1440"/>
-          </w:tcPr>
-          <w:p>
-            <w:pPr/>
-            <w:r>
-              <w:t>Action</w:t>
-            </w:r>
-          </w:p>
-        </w:tc>
-        <w:tc>
-          <w:tcPr>
-            <w:tcW w:type="dxa" w:w="1440"/>
-          </w:tcPr>
-          <w:p>
-            <w:pPr/>
-            <w:r>
-              <w:t>Expected Result</w:t>
-            </w:r>
-          </w:p>
-        </w:tc>
-        <w:tc>
-          <w:tcPr>
-            <w:tcW w:type="dxa" w:w="1440"/>
-          </w:tcPr>
-          <w:p/>
-        </w:tc>
-        <w:tc>
-          <w:tcPr>
-            <w:tcW w:type="dxa" w:w="1440"/>
-          </w:tcPr>
-          <w:p/>
-        </w:tc>
-        <w:tc>
-          <w:tcPr>
-            <w:tcW w:type="dxa" w:w="1440"/>
-          </w:tcPr>
-          <w:p/>
-        </w:tc>
-        <w:tc>
-          <w:tcPr>
-            <w:tcW w:type="dxa" w:w="1440"/>
-          </w:tcPr>
-          <w:p/>
-        </w:tc>
-      </w:tr>
-      <w:tr>
-        <w:tc>
-          <w:tcPr>
-            <w:tcW w:type="dxa" w:w="1440"/>
-          </w:tcPr>
-          <w:p>
-            <w:pPr/>
-            <w:r>
-              <w:t>On application start or resume, the Cookies Policy overlay is displayed.</w:t>
-            </w:r>
-          </w:p>
-        </w:tc>
-        <w:tc>
-          <w:tcPr>
-            <w:tcW w:type="dxa" w:w="1440"/>
-          </w:tcPr>
-          <w:p>
-            <w:pPr/>
-            <w:r>
-              <w:t>The Cookies Policy overlay with content and allow option is visible to the user.</w:t>
-            </w:r>
-          </w:p>
-        </w:tc>
-        <w:tc>
-          <w:tcPr>
-            <w:tcW w:type="dxa" w:w="1440"/>
-          </w:tcPr>
-          <w:p/>
-        </w:tc>
-        <w:tc>
-          <w:tcPr>
-            <w:tcW w:type="dxa" w:w="1440"/>
-          </w:tcPr>
-          <w:p/>
-        </w:tc>
-        <w:tc>
-          <w:tcPr>
-            <w:tcW w:type="dxa" w:w="1440"/>
-          </w:tcPr>
-          <w:p/>
-        </w:tc>
-        <w:tc>
-          <w:tcPr>
-            <w:tcW w:type="dxa" w:w="1440"/>
-          </w:tcPr>
-          <w:p/>
-        </w:tc>
-      </w:tr>
-      <w:tr>
-        <w:tc>
-          <w:tcPr>
-            <w:tcW w:type="dxa" w:w="1440"/>
-          </w:tcPr>
-          <w:p>
-            <w:pPr/>
-            <w:r>
-              <w:t>User attempts to proceed without clicking on 'Allow cookies' option.</w:t>
-            </w:r>
-          </w:p>
-        </w:tc>
-        <w:tc>
-          <w:tcPr>
-            <w:tcW w:type="dxa" w:w="1440"/>
-          </w:tcPr>
-          <w:p>
-            <w:pPr/>
-            <w:r>
-              <w:t>User cannot proceed with the current application and remains on the initial step.</w:t>
-            </w:r>
-          </w:p>
-        </w:tc>
-        <w:tc>
-          <w:tcPr>
-            <w:tcW w:type="dxa" w:w="1440"/>
-          </w:tcPr>
-          <w:p/>
-        </w:tc>
-        <w:tc>
-          <w:tcPr>
-            <w:tcW w:type="dxa" w:w="1440"/>
-          </w:tcPr>
-          <w:p/>
-        </w:tc>
-        <w:tc>
-          <w:tcPr>
-            <w:tcW w:type="dxa" w:w="1440"/>
-          </w:tcPr>
-          <w:p/>
-        </w:tc>
-        <w:tc>
-          <w:tcPr>
-            <w:tcW w:type="dxa" w:w="1440"/>
+            <w:tcW w:type="dxa" w:w="2160"/>
           </w:tcPr>
           <w:p/>
         </w:tc>

</xml_diff>